<commit_message>
Commit final como enviado para JOY
</commit_message>
<xml_diff>
--- a/Hardware/Gerbers/PCB.docx
+++ b/Hardware/Gerbers/PCB.docx
@@ -517,43 +517,43 @@
         <w:rPr>
           <w:lang w:val="en-US"/>
         </w:rPr>
-        <w:t>Please quote 2 stencils (</w:t>
-      </w:r>
-      <w:r>
-        <w:rPr>
-          <w:lang w:val="en-US"/>
-        </w:rPr>
-        <w:t xml:space="preserve">Stencil 1: </w:t>
-      </w:r>
-      <w:r>
-        <w:rPr>
-          <w:lang w:val="en-US"/>
-        </w:rPr>
-        <w:t>RF_</w:t>
-      </w:r>
-      <w:r>
-        <w:rPr>
-          <w:lang w:val="en-US"/>
-        </w:rPr>
-        <w:t xml:space="preserve">STENCIL.TOP and Stencil 2: </w:t>
-      </w:r>
-      <w:r>
-        <w:rPr>
-          <w:lang w:val="en-US"/>
-        </w:rPr>
-        <w:t>RF_</w:t>
-      </w:r>
-      <w:r>
-        <w:rPr>
-          <w:lang w:val="en-US"/>
-        </w:rPr>
-        <w:t>STENCIL.BOT</w:t>
-      </w:r>
-      <w:r>
-        <w:rPr>
-          <w:lang w:val="en-US"/>
-        </w:rPr>
-        <w:t xml:space="preserve">). Both of them should be </w:t>
+        <w:t xml:space="preserve">Please quote </w:t>
+      </w:r>
+      <w:r>
+        <w:rPr>
+          <w:lang w:val="en-US"/>
+        </w:rPr>
+        <w:t>1</w:t>
+      </w:r>
+      <w:r>
+        <w:rPr>
+          <w:lang w:val="en-US"/>
+        </w:rPr>
+        <w:t xml:space="preserve"> stencil (RF_</w:t>
+      </w:r>
+      <w:r>
+        <w:rPr>
+          <w:lang w:val="en-US"/>
+        </w:rPr>
+        <w:t>STENCIL.TOP</w:t>
+      </w:r>
+      <w:r>
+        <w:rPr>
+          <w:lang w:val="en-US"/>
+        </w:rPr>
+        <w:t xml:space="preserve">). </w:t>
+      </w:r>
+      <w:r>
+        <w:rPr>
+          <w:lang w:val="en-US"/>
+        </w:rPr>
+        <w:t>The stencil</w:t>
+      </w:r>
+      <w:r>
+        <w:rPr>
+          <w:lang w:val="en-US"/>
+        </w:rPr>
+        <w:t xml:space="preserve"> should be </w:t>
       </w:r>
       <w:r>
         <w:rPr>
@@ -579,13 +579,7 @@
         <w:rPr>
           <w:lang w:val="en-US"/>
         </w:rPr>
-        <w:t>.</w:t>
-      </w:r>
-      <w:r>
-        <w:rPr>
-          <w:lang w:val="en-US"/>
-        </w:rPr>
-        <w:t xml:space="preserve"> </w:t>
+        <w:t xml:space="preserve">. </w:t>
       </w:r>
       <w:r>
         <w:rPr>
@@ -625,7 +619,15 @@
         <w:rPr>
           <w:lang w:val="en-US"/>
         </w:rPr>
-        <w:t xml:space="preserve"> shall not be considered as openings for solder paste. </w:t>
+        <w:t xml:space="preserve"> shall not be considered </w:t>
+      </w:r>
+      <w:bookmarkStart w:id="0" w:name="_GoBack"/>
+      <w:bookmarkEnd w:id="0"/>
+      <w:r>
+        <w:rPr>
+          <w:lang w:val="en-US"/>
+        </w:rPr>
+        <w:t xml:space="preserve">as openings for solder paste. </w:t>
       </w:r>
       <w:r>
         <w:rPr>
@@ -840,30 +842,6 @@
         <w:rPr>
           <w:lang w:val="en-US"/>
         </w:rPr>
-        <w:t>1 x 29” framed stencil (RF</w:t>
-      </w:r>
-      <w:r>
-        <w:rPr>
-          <w:lang w:val="en-US"/>
-        </w:rPr>
-        <w:t>_STENCIL.BOT)</w:t>
-      </w:r>
-    </w:p>
-    <w:p>
-      <w:pPr>
-        <w:pStyle w:val="ListParagraph"/>
-        <w:numPr>
-          <w:ilvl w:val="0"/>
-          <w:numId w:val="6"/>
-        </w:numPr>
-        <w:rPr>
-          <w:lang w:val="en-US"/>
-        </w:rPr>
-      </w:pPr>
-      <w:r>
-        <w:rPr>
-          <w:lang w:val="en-US"/>
-        </w:rPr>
         <w:t>1998</w:t>
       </w:r>
       <w:r>
@@ -884,8 +862,6 @@
         </w:rPr>
         <w:t xml:space="preserve"> panels)</w:t>
       </w:r>
-      <w:bookmarkStart w:id="0" w:name="_GoBack"/>
-      <w:bookmarkEnd w:id="0"/>
     </w:p>
     <w:sectPr>
       <w:pgSz w:w="11906" w:h="16838"/>
@@ -2324,7 +2300,7 @@
 </file>
 
 <file path=customXml/itemProps1.xml><?xml version="1.0" encoding="utf-8"?>
-<ds:datastoreItem xmlns:ds="http://schemas.openxmlformats.org/officeDocument/2006/customXml" ds:itemID="{729A8625-86CD-4037-9B77-6764FFDC1A38}">
+<ds:datastoreItem xmlns:ds="http://schemas.openxmlformats.org/officeDocument/2006/customXml" ds:itemID="{107A24D6-921C-42B1-B295-5D5CBE527EEA}">
   <ds:schemaRefs>
     <ds:schemaRef ds:uri="http://schemas.openxmlformats.org/officeDocument/2006/bibliography"/>
   </ds:schemaRefs>

</xml_diff>

<commit_message>
Arquivos panelizados. Fim. Conforme enviado para Joy.
</commit_message>
<xml_diff>
--- a/Hardware/Gerbers/PCB.docx
+++ b/Hardware/Gerbers/PCB.docx
@@ -128,512 +128,375 @@
           <w:u w:val="single"/>
           <w:lang w:val="en-US"/>
         </w:rPr>
-        <w:t>1</w:t>
-      </w:r>
-    </w:p>
-    <w:p>
-      <w:pPr>
-        <w:rPr>
-          <w:b/>
-          <w:lang w:val="en-US"/>
-        </w:rPr>
-      </w:pPr>
-      <w:r>
-        <w:rPr>
-          <w:b/>
-          <w:lang w:val="en-US"/>
-        </w:rPr>
-        <w:t>Our minimum specifications are as follow:</w:t>
-      </w:r>
-    </w:p>
-    <w:p>
-      <w:pPr>
-        <w:spacing w:after="0"/>
-        <w:rPr>
-          <w:b/>
-          <w:lang w:val="en-US"/>
-        </w:rPr>
-      </w:pPr>
-      <w:r>
-        <w:rPr>
-          <w:lang w:val="en-US"/>
-        </w:rPr>
-        <w:t xml:space="preserve">Number of layers:                                          </w:t>
-      </w:r>
-      <w:r>
-        <w:rPr>
-          <w:lang w:val="en-US"/>
-        </w:rPr>
-        <w:tab/>
-      </w:r>
-      <w:r>
-        <w:rPr>
-          <w:b/>
-          <w:lang w:val="en-US"/>
-        </w:rPr>
-        <w:t>4</w:t>
-      </w:r>
-      <w:r>
-        <w:rPr>
-          <w:b/>
-          <w:lang w:val="en-US"/>
-        </w:rPr>
-        <w:t xml:space="preserve"> layers</w:t>
-      </w:r>
-    </w:p>
-    <w:p>
-      <w:pPr>
-        <w:spacing w:after="0"/>
-        <w:rPr>
-          <w:lang w:val="en-US"/>
-        </w:rPr>
-      </w:pPr>
-      <w:r>
-        <w:rPr>
-          <w:lang w:val="en-US"/>
-        </w:rPr>
-        <w:t xml:space="preserve">Minimum line width (&lt;=):                           </w:t>
-      </w:r>
-      <w:r>
-        <w:rPr>
-          <w:lang w:val="en-US"/>
-        </w:rPr>
-        <w:tab/>
-      </w:r>
-      <w:r>
-        <w:rPr>
-          <w:b/>
-          <w:lang w:val="en-US"/>
-        </w:rPr>
-        <w:t>4mil / 0,106mm</w:t>
-      </w:r>
-    </w:p>
-    <w:p>
-      <w:pPr>
-        <w:spacing w:after="0"/>
-        <w:rPr>
-          <w:lang w:val="en-US"/>
-        </w:rPr>
-      </w:pPr>
-      <w:r>
-        <w:rPr>
-          <w:lang w:val="en-US"/>
-        </w:rPr>
-        <w:t xml:space="preserve">Minimum line spacing/gap (&lt;=):              </w:t>
-      </w:r>
-      <w:r>
-        <w:rPr>
-          <w:lang w:val="en-US"/>
-        </w:rPr>
-        <w:tab/>
-      </w:r>
-      <w:r>
-        <w:rPr>
-          <w:lang w:val="en-US"/>
-        </w:rPr>
-        <w:tab/>
-      </w:r>
-      <w:r>
-        <w:rPr>
-          <w:b/>
-          <w:lang w:val="en-US"/>
-        </w:rPr>
-        <w:t>4mil / 0,106mm</w:t>
-      </w:r>
-    </w:p>
-    <w:p>
-      <w:pPr>
-        <w:spacing w:after="0"/>
-        <w:rPr>
-          <w:lang w:val="en-US"/>
-        </w:rPr>
-      </w:pPr>
-      <w:r>
-        <w:rPr>
-          <w:lang w:val="en-US"/>
-        </w:rPr>
-        <w:t xml:space="preserve">Minimum Annular Ring (&lt;=):                     </w:t>
-      </w:r>
-      <w:r>
-        <w:rPr>
-          <w:lang w:val="en-US"/>
-        </w:rPr>
-        <w:tab/>
-      </w:r>
-      <w:r>
-        <w:rPr>
-          <w:b/>
-          <w:lang w:val="en-US"/>
-        </w:rPr>
-        <w:t>4mil / 0,106mm</w:t>
-      </w:r>
-    </w:p>
-    <w:p>
-      <w:pPr>
-        <w:spacing w:after="0"/>
-        <w:rPr>
-          <w:lang w:val="en-US"/>
-        </w:rPr>
-      </w:pPr>
-      <w:r>
-        <w:rPr>
-          <w:lang w:val="en-US"/>
-        </w:rPr>
-        <w:t xml:space="preserve">Minimum mechanical hole size (&lt;=):     </w:t>
-      </w:r>
-      <w:r>
-        <w:rPr>
-          <w:lang w:val="en-US"/>
-        </w:rPr>
-        <w:tab/>
-      </w:r>
-      <w:r>
-        <w:rPr>
-          <w:lang w:val="en-US"/>
-        </w:rPr>
-        <w:tab/>
-      </w:r>
-      <w:r>
-        <w:rPr>
-          <w:b/>
-          <w:lang w:val="en-US"/>
-        </w:rPr>
-        <w:t>8mil / 0,2mm</w:t>
-      </w:r>
-    </w:p>
-    <w:p>
-      <w:pPr>
-        <w:spacing w:after="0"/>
-        <w:rPr>
-          <w:lang w:val="en-US"/>
-        </w:rPr>
-      </w:pPr>
-      <w:r>
-        <w:rPr>
-          <w:lang w:val="en-US"/>
-        </w:rPr>
-        <w:t>Surface finish:                                               </w:t>
-      </w:r>
-      <w:r>
-        <w:rPr>
-          <w:lang w:val="en-US"/>
-        </w:rPr>
-        <w:tab/>
-      </w:r>
-      <w:r>
-        <w:rPr>
-          <w:b/>
-          <w:lang w:val="en-US"/>
-        </w:rPr>
-        <w:t>ENIG</w:t>
-      </w:r>
-    </w:p>
-    <w:p>
-      <w:pPr>
-        <w:spacing w:after="0"/>
-        <w:rPr>
-          <w:lang w:val="en-US"/>
-        </w:rPr>
-      </w:pPr>
-      <w:r>
-        <w:rPr>
-          <w:lang w:val="en-US"/>
-        </w:rPr>
-        <w:t>Electrical Test:</w:t>
-      </w:r>
-      <w:r>
-        <w:rPr>
-          <w:lang w:val="en-US"/>
-        </w:rPr>
-        <w:tab/>
-      </w:r>
-      <w:r>
-        <w:rPr>
-          <w:lang w:val="en-US"/>
-        </w:rPr>
-        <w:tab/>
-      </w:r>
-      <w:r>
-        <w:rPr>
-          <w:lang w:val="en-US"/>
-        </w:rPr>
-        <w:tab/>
-      </w:r>
-      <w:r>
-        <w:rPr>
-          <w:lang w:val="en-US"/>
-        </w:rPr>
-        <w:tab/>
-      </w:r>
-      <w:r>
-        <w:rPr>
-          <w:lang w:val="en-US"/>
-        </w:rPr>
-        <w:tab/>
-      </w:r>
-      <w:r>
-        <w:rPr>
-          <w:b/>
-          <w:lang w:val="en-US"/>
-        </w:rPr>
-        <w:t>100% Electrical Test (E-Test)</w:t>
-      </w:r>
-    </w:p>
-    <w:p>
-      <w:pPr>
-        <w:spacing w:after="0"/>
-        <w:rPr>
-          <w:b/>
-          <w:lang w:val="en-US"/>
-        </w:rPr>
-      </w:pPr>
-      <w:r>
-        <w:rPr>
-          <w:lang w:val="en-US"/>
-        </w:rPr>
-        <w:t xml:space="preserve">Substrate type: </w:t>
-      </w:r>
-      <w:r>
-        <w:rPr>
-          <w:lang w:val="en-US"/>
-        </w:rPr>
-        <w:tab/>
-      </w:r>
-      <w:r>
-        <w:rPr>
-          <w:lang w:val="en-US"/>
-        </w:rPr>
-        <w:tab/>
-      </w:r>
-      <w:r>
-        <w:rPr>
-          <w:lang w:val="en-US"/>
-        </w:rPr>
-        <w:tab/>
-      </w:r>
-      <w:r>
-        <w:rPr>
-          <w:lang w:val="en-US"/>
-        </w:rPr>
-        <w:tab/>
-      </w:r>
-      <w:r>
-        <w:rPr>
-          <w:lang w:val="en-US"/>
-        </w:rPr>
-        <w:tab/>
-      </w:r>
-      <w:r>
-        <w:rPr>
-          <w:b/>
-          <w:lang w:val="en-US"/>
-        </w:rPr>
-        <w:t xml:space="preserve">FR-4 High </w:t>
-      </w:r>
-      <w:proofErr w:type="spellStart"/>
-      <w:r>
-        <w:rPr>
-          <w:b/>
-          <w:lang w:val="en-US"/>
-        </w:rPr>
-        <w:t>Tg</w:t>
-      </w:r>
-      <w:proofErr w:type="spellEnd"/>
-      <w:r>
-        <w:rPr>
-          <w:b/>
-          <w:lang w:val="en-US"/>
-        </w:rPr>
-        <w:t xml:space="preserve"> </w:t>
-      </w:r>
-      <w:proofErr w:type="gramStart"/>
-      <w:r>
-        <w:rPr>
-          <w:b/>
-          <w:lang w:val="en-US"/>
-        </w:rPr>
-        <w:t>( &gt;</w:t>
-      </w:r>
-      <w:proofErr w:type="gramEnd"/>
-      <w:r>
-        <w:rPr>
-          <w:b/>
-          <w:lang w:val="en-US"/>
-        </w:rPr>
-        <w:t>= 1</w:t>
-      </w:r>
-      <w:r>
-        <w:rPr>
-          <w:b/>
-          <w:lang w:val="en-US"/>
-        </w:rPr>
-        <w:t>7</w:t>
-      </w:r>
-      <w:r>
-        <w:rPr>
-          <w:b/>
-          <w:lang w:val="en-US"/>
-        </w:rPr>
-        <w:t>0ºC)</w:t>
-      </w:r>
-    </w:p>
-    <w:p>
-      <w:pPr>
-        <w:rPr>
-          <w:b/>
-          <w:lang w:val="en-US"/>
-        </w:rPr>
-      </w:pPr>
-    </w:p>
-    <w:p>
-      <w:pPr>
-        <w:rPr>
-          <w:b/>
-          <w:lang w:val="en-US"/>
-        </w:rPr>
-      </w:pPr>
-      <w:r>
-        <w:rPr>
-          <w:b/>
-          <w:lang w:val="en-US"/>
-        </w:rPr>
-        <w:t>Stencil:</w:t>
-      </w:r>
-    </w:p>
-    <w:p>
-      <w:pPr>
-        <w:jc w:val="both"/>
-        <w:rPr>
-          <w:lang w:val="en-US"/>
-        </w:rPr>
-      </w:pPr>
-      <w:r>
-        <w:rPr>
-          <w:lang w:val="en-US"/>
-        </w:rPr>
-        <w:tab/>
-      </w:r>
-      <w:r>
-        <w:rPr>
-          <w:lang w:val="en-US"/>
-        </w:rPr>
-        <w:t xml:space="preserve">Please quote </w:t>
-      </w:r>
-      <w:r>
-        <w:rPr>
-          <w:lang w:val="en-US"/>
-        </w:rPr>
-        <w:t>1</w:t>
-      </w:r>
-      <w:r>
-        <w:rPr>
-          <w:lang w:val="en-US"/>
-        </w:rPr>
-        <w:t xml:space="preserve"> stencil (RF_</w:t>
-      </w:r>
-      <w:r>
-        <w:rPr>
-          <w:lang w:val="en-US"/>
-        </w:rPr>
-        <w:t>STENCIL.TOP</w:t>
-      </w:r>
-      <w:r>
-        <w:rPr>
-          <w:lang w:val="en-US"/>
-        </w:rPr>
-        <w:t xml:space="preserve">). </w:t>
-      </w:r>
-      <w:r>
-        <w:rPr>
-          <w:lang w:val="en-US"/>
-        </w:rPr>
-        <w:t>The stencil</w:t>
-      </w:r>
-      <w:r>
-        <w:rPr>
-          <w:lang w:val="en-US"/>
-        </w:rPr>
-        <w:t xml:space="preserve"> should be </w:t>
-      </w:r>
-      <w:r>
-        <w:rPr>
-          <w:b/>
-          <w:lang w:val="en-US"/>
-        </w:rPr>
-        <w:t>framed</w:t>
-      </w:r>
-      <w:r>
-        <w:rPr>
-          <w:lang w:val="en-US"/>
-        </w:rPr>
-        <w:t xml:space="preserve"> and have a </w:t>
-      </w:r>
-      <w:r>
-        <w:rPr>
-          <w:b/>
-          <w:lang w:val="en-US"/>
-        </w:rPr>
-        <w:t>frame size of 29”</w:t>
-      </w:r>
-      <w:r>
-        <w:rPr>
-          <w:lang w:val="en-US"/>
-        </w:rPr>
-        <w:t xml:space="preserve">. </w:t>
-      </w:r>
-      <w:r>
-        <w:rPr>
-          <w:lang w:val="en-US"/>
-        </w:rPr>
-        <w:t xml:space="preserve">The global </w:t>
-      </w:r>
-      <w:proofErr w:type="spellStart"/>
-      <w:r>
-        <w:rPr>
-          <w:lang w:val="en-US"/>
-        </w:rPr>
-        <w:t>fiducials</w:t>
-      </w:r>
-      <w:proofErr w:type="spellEnd"/>
-      <w:r>
-        <w:rPr>
-          <w:lang w:val="en-US"/>
-        </w:rPr>
-        <w:t xml:space="preserve"> for the stencil are indicated on the top-left, bottom-left and bottom-right corners of the stencil files. </w:t>
-      </w:r>
-      <w:r>
-        <w:rPr>
-          <w:lang w:val="en-US"/>
-        </w:rPr>
-        <w:t xml:space="preserve">The </w:t>
-      </w:r>
-      <w:proofErr w:type="spellStart"/>
-      <w:r>
-        <w:rPr>
-          <w:lang w:val="en-US"/>
-        </w:rPr>
-        <w:t>fiducials</w:t>
-      </w:r>
-      <w:proofErr w:type="spellEnd"/>
-      <w:r>
-        <w:rPr>
-          <w:lang w:val="en-US"/>
-        </w:rPr>
-        <w:t xml:space="preserve"> shall not be considered </w:t>
+        <w:t>2</w:t>
       </w:r>
       <w:bookmarkStart w:id="0" w:name="_GoBack"/>
       <w:bookmarkEnd w:id="0"/>
-      <w:r>
-        <w:rPr>
-          <w:lang w:val="en-US"/>
-        </w:rPr>
-        <w:t xml:space="preserve">as openings for solder paste. </w:t>
-      </w:r>
-      <w:r>
-        <w:rPr>
-          <w:lang w:val="en-US"/>
-        </w:rPr>
-        <w:t xml:space="preserve">The stencil shall be made in </w:t>
+    </w:p>
+    <w:p>
+      <w:pPr>
+        <w:rPr>
+          <w:b/>
+          <w:lang w:val="en-US"/>
+        </w:rPr>
+      </w:pPr>
+      <w:r>
+        <w:rPr>
+          <w:b/>
+          <w:lang w:val="en-US"/>
+        </w:rPr>
+        <w:t>Our minimum specifications are as follow:</w:t>
+      </w:r>
+    </w:p>
+    <w:p>
+      <w:pPr>
+        <w:spacing w:after="0"/>
+        <w:rPr>
+          <w:b/>
+          <w:lang w:val="en-US"/>
+        </w:rPr>
+      </w:pPr>
+      <w:r>
+        <w:rPr>
+          <w:lang w:val="en-US"/>
+        </w:rPr>
+        <w:t xml:space="preserve">Number of layers:                                          </w:t>
+      </w:r>
+      <w:r>
+        <w:rPr>
+          <w:lang w:val="en-US"/>
+        </w:rPr>
+        <w:tab/>
+      </w:r>
+      <w:r>
+        <w:rPr>
+          <w:b/>
+          <w:lang w:val="en-US"/>
+        </w:rPr>
+        <w:t>4</w:t>
+      </w:r>
+      <w:r>
+        <w:rPr>
+          <w:b/>
+          <w:lang w:val="en-US"/>
+        </w:rPr>
+        <w:t xml:space="preserve"> layers</w:t>
+      </w:r>
+    </w:p>
+    <w:p>
+      <w:pPr>
+        <w:spacing w:after="0"/>
+        <w:rPr>
+          <w:lang w:val="en-US"/>
+        </w:rPr>
+      </w:pPr>
+      <w:r>
+        <w:rPr>
+          <w:lang w:val="en-US"/>
+        </w:rPr>
+        <w:t xml:space="preserve">Minimum line width (&lt;=):                           </w:t>
+      </w:r>
+      <w:r>
+        <w:rPr>
+          <w:lang w:val="en-US"/>
+        </w:rPr>
+        <w:tab/>
+      </w:r>
+      <w:r>
+        <w:rPr>
+          <w:b/>
+          <w:lang w:val="en-US"/>
+        </w:rPr>
+        <w:t>4mil / 0,106mm</w:t>
+      </w:r>
+    </w:p>
+    <w:p>
+      <w:pPr>
+        <w:spacing w:after="0"/>
+        <w:rPr>
+          <w:lang w:val="en-US"/>
+        </w:rPr>
+      </w:pPr>
+      <w:r>
+        <w:rPr>
+          <w:lang w:val="en-US"/>
+        </w:rPr>
+        <w:t xml:space="preserve">Minimum line spacing/gap (&lt;=):              </w:t>
+      </w:r>
+      <w:r>
+        <w:rPr>
+          <w:lang w:val="en-US"/>
+        </w:rPr>
+        <w:tab/>
+      </w:r>
+      <w:r>
+        <w:rPr>
+          <w:lang w:val="en-US"/>
+        </w:rPr>
+        <w:tab/>
+      </w:r>
+      <w:r>
+        <w:rPr>
+          <w:b/>
+          <w:lang w:val="en-US"/>
+        </w:rPr>
+        <w:t>4mil / 0,106mm</w:t>
+      </w:r>
+    </w:p>
+    <w:p>
+      <w:pPr>
+        <w:spacing w:after="0"/>
+        <w:rPr>
+          <w:lang w:val="en-US"/>
+        </w:rPr>
+      </w:pPr>
+      <w:r>
+        <w:rPr>
+          <w:lang w:val="en-US"/>
+        </w:rPr>
+        <w:t xml:space="preserve">Minimum Annular Ring (&lt;=):                     </w:t>
+      </w:r>
+      <w:r>
+        <w:rPr>
+          <w:lang w:val="en-US"/>
+        </w:rPr>
+        <w:tab/>
+      </w:r>
+      <w:r>
+        <w:rPr>
+          <w:b/>
+          <w:lang w:val="en-US"/>
+        </w:rPr>
+        <w:t>4mil / 0,106mm</w:t>
+      </w:r>
+    </w:p>
+    <w:p>
+      <w:pPr>
+        <w:spacing w:after="0"/>
+        <w:rPr>
+          <w:lang w:val="en-US"/>
+        </w:rPr>
+      </w:pPr>
+      <w:r>
+        <w:rPr>
+          <w:lang w:val="en-US"/>
+        </w:rPr>
+        <w:t xml:space="preserve">Minimum mechanical hole size (&lt;=):     </w:t>
+      </w:r>
+      <w:r>
+        <w:rPr>
+          <w:lang w:val="en-US"/>
+        </w:rPr>
+        <w:tab/>
+      </w:r>
+      <w:r>
+        <w:rPr>
+          <w:lang w:val="en-US"/>
+        </w:rPr>
+        <w:tab/>
+      </w:r>
+      <w:r>
+        <w:rPr>
+          <w:b/>
+          <w:lang w:val="en-US"/>
+        </w:rPr>
+        <w:t>8mil / 0,2mm</w:t>
+      </w:r>
+    </w:p>
+    <w:p>
+      <w:pPr>
+        <w:spacing w:after="0"/>
+        <w:rPr>
+          <w:lang w:val="en-US"/>
+        </w:rPr>
+      </w:pPr>
+      <w:r>
+        <w:rPr>
+          <w:lang w:val="en-US"/>
+        </w:rPr>
+        <w:t>Surface finish:                                               </w:t>
+      </w:r>
+      <w:r>
+        <w:rPr>
+          <w:lang w:val="en-US"/>
+        </w:rPr>
+        <w:tab/>
+      </w:r>
+      <w:r>
+        <w:rPr>
+          <w:b/>
+          <w:lang w:val="en-US"/>
+        </w:rPr>
+        <w:t>ENIG</w:t>
+      </w:r>
+    </w:p>
+    <w:p>
+      <w:pPr>
+        <w:spacing w:after="0"/>
+        <w:rPr>
+          <w:lang w:val="en-US"/>
+        </w:rPr>
+      </w:pPr>
+      <w:r>
+        <w:rPr>
+          <w:lang w:val="en-US"/>
+        </w:rPr>
+        <w:t>Electrical Test:</w:t>
+      </w:r>
+      <w:r>
+        <w:rPr>
+          <w:lang w:val="en-US"/>
+        </w:rPr>
+        <w:tab/>
+      </w:r>
+      <w:r>
+        <w:rPr>
+          <w:lang w:val="en-US"/>
+        </w:rPr>
+        <w:tab/>
+      </w:r>
+      <w:r>
+        <w:rPr>
+          <w:lang w:val="en-US"/>
+        </w:rPr>
+        <w:tab/>
+      </w:r>
+      <w:r>
+        <w:rPr>
+          <w:lang w:val="en-US"/>
+        </w:rPr>
+        <w:tab/>
+      </w:r>
+      <w:r>
+        <w:rPr>
+          <w:lang w:val="en-US"/>
+        </w:rPr>
+        <w:tab/>
+      </w:r>
+      <w:r>
+        <w:rPr>
+          <w:b/>
+          <w:lang w:val="en-US"/>
+        </w:rPr>
+        <w:t>100% Electrical Test (E-Test)</w:t>
+      </w:r>
+    </w:p>
+    <w:p>
+      <w:pPr>
+        <w:spacing w:after="0"/>
+        <w:rPr>
+          <w:b/>
+          <w:lang w:val="en-US"/>
+        </w:rPr>
+      </w:pPr>
+      <w:r>
+        <w:rPr>
+          <w:lang w:val="en-US"/>
+        </w:rPr>
+        <w:t xml:space="preserve">Substrate type: </w:t>
+      </w:r>
+      <w:r>
+        <w:rPr>
+          <w:lang w:val="en-US"/>
+        </w:rPr>
+        <w:tab/>
+      </w:r>
+      <w:r>
+        <w:rPr>
+          <w:lang w:val="en-US"/>
+        </w:rPr>
+        <w:tab/>
+      </w:r>
+      <w:r>
+        <w:rPr>
+          <w:lang w:val="en-US"/>
+        </w:rPr>
+        <w:tab/>
+      </w:r>
+      <w:r>
+        <w:rPr>
+          <w:lang w:val="en-US"/>
+        </w:rPr>
+        <w:tab/>
+      </w:r>
+      <w:r>
+        <w:rPr>
+          <w:lang w:val="en-US"/>
+        </w:rPr>
+        <w:tab/>
+      </w:r>
+      <w:r>
+        <w:rPr>
+          <w:b/>
+          <w:lang w:val="en-US"/>
+        </w:rPr>
+        <w:t>FR-4 High Tg ( &gt;= 1</w:t>
+      </w:r>
+      <w:r>
+        <w:rPr>
+          <w:b/>
+          <w:lang w:val="en-US"/>
+        </w:rPr>
+        <w:t>7</w:t>
+      </w:r>
+      <w:r>
+        <w:rPr>
+          <w:b/>
+          <w:lang w:val="en-US"/>
+        </w:rPr>
+        <w:t>0ºC)</w:t>
+      </w:r>
+    </w:p>
+    <w:p>
+      <w:pPr>
+        <w:rPr>
+          <w:b/>
+          <w:lang w:val="en-US"/>
+        </w:rPr>
+      </w:pPr>
+    </w:p>
+    <w:p>
+      <w:pPr>
+        <w:rPr>
+          <w:b/>
+          <w:lang w:val="en-US"/>
+        </w:rPr>
+      </w:pPr>
+      <w:r>
+        <w:rPr>
+          <w:b/>
+          <w:lang w:val="en-US"/>
+        </w:rPr>
+        <w:t>Stencil:</w:t>
+      </w:r>
+    </w:p>
+    <w:p>
+      <w:pPr>
+        <w:jc w:val="both"/>
+        <w:rPr>
+          <w:lang w:val="en-US"/>
+        </w:rPr>
+      </w:pPr>
+      <w:r>
+        <w:rPr>
+          <w:lang w:val="en-US"/>
+        </w:rPr>
+        <w:tab/>
+        <w:t xml:space="preserve">The global fiducials for the stencil are indicated on the top-left, bottom-left and bottom-right corners of the stencil files. </w:t>
+      </w:r>
+      <w:r>
+        <w:rPr>
+          <w:b/>
+          <w:color w:val="FF0000"/>
+          <w:lang w:val="en-US"/>
+        </w:rPr>
+        <w:t>THE FIDUCIALS SHALL BE MADE EXACTLY LIKE THE PICTURE BELOW</w:t>
+      </w:r>
+      <w:r>
+        <w:rPr>
+          <w:lang w:val="en-US"/>
+        </w:rPr>
+        <w:t xml:space="preserve">. The stencil shall be made in </w:t>
       </w:r>
       <w:r>
         <w:rPr>
@@ -659,34 +522,22 @@
         <w:rPr>
           <w:lang w:val="en-US"/>
         </w:rPr>
-        <w:t xml:space="preserve">. The </w:t>
-      </w:r>
-      <w:proofErr w:type="spellStart"/>
-      <w:r>
-        <w:rPr>
-          <w:lang w:val="en-US"/>
-        </w:rPr>
-        <w:t>fiducials</w:t>
-      </w:r>
-      <w:proofErr w:type="spellEnd"/>
-      <w:r>
-        <w:rPr>
-          <w:lang w:val="en-US"/>
-        </w:rPr>
-        <w:t xml:space="preserve"> shall be produced in order to ensure good alignment and many production cycles.</w:t>
-      </w:r>
-      <w:r>
-        <w:rPr>
-          <w:lang w:val="en-US"/>
-        </w:rPr>
-        <w:t xml:space="preserve"> </w:t>
-      </w:r>
-      <w:r>
-        <w:rPr>
-          <w:b/>
-          <w:lang w:val="en-US"/>
-        </w:rPr>
-        <w:t>Thickness is 5 mils</w:t>
+        <w:t xml:space="preserve">. The fiducials shall be produced in order to ensure good alignment and many production cycles. </w:t>
+      </w:r>
+      <w:r>
+        <w:rPr>
+          <w:b/>
+          <w:lang w:val="en-US"/>
+        </w:rPr>
+        <w:t xml:space="preserve">Thickness is </w:t>
+      </w:r>
+      <w:r>
+        <w:rPr>
+          <w:b/>
+          <w:u w:val="single"/>
+          <w:lang w:val="en-US"/>
+        </w:rPr>
+        <w:t>4 mils</w:t>
       </w:r>
       <w:r>
         <w:rPr>
@@ -697,44 +548,498 @@
     </w:p>
     <w:p>
       <w:pPr>
-        <w:rPr>
-          <w:b/>
-          <w:lang w:val="en-US"/>
-        </w:rPr>
-      </w:pPr>
-      <w:r>
-        <w:rPr>
-          <w:b/>
-          <w:lang w:val="en-US"/>
-        </w:rPr>
-        <w:t>PCB Stack-up and files</w:t>
-      </w:r>
-      <w:r>
-        <w:rPr>
-          <w:b/>
-          <w:lang w:val="en-US"/>
-        </w:rPr>
-        <w:t>:</w:t>
-      </w:r>
+        <w:jc w:val="both"/>
+        <w:rPr>
+          <w:lang w:val="en-US"/>
+        </w:rPr>
+      </w:pPr>
+      <w:r>
+        <w:rPr>
+          <w:b/>
+          <w:lang w:val="en-US"/>
+        </w:rPr>
+        <w:tab/>
+      </w:r>
+      <w:r>
+        <w:rPr>
+          <w:lang w:val="en-US"/>
+        </w:rPr>
+        <w:t>Please manufacture</w:t>
+      </w:r>
+      <w:r>
+        <w:rPr>
+          <w:lang w:val="en-US"/>
+        </w:rPr>
+        <w:t xml:space="preserve"> 1 stencil</w:t>
+      </w:r>
+      <w:r>
+        <w:rPr>
+          <w:lang w:val="en-US"/>
+        </w:rPr>
+        <w:t xml:space="preserve"> (</w:t>
+      </w:r>
+      <w:r>
+        <w:rPr>
+          <w:lang w:val="en-US"/>
+        </w:rPr>
+        <w:t>RF</w:t>
+      </w:r>
+      <w:r>
+        <w:rPr>
+          <w:lang w:val="en-US"/>
+        </w:rPr>
+        <w:t>_</w:t>
+      </w:r>
+      <w:r>
+        <w:rPr>
+          <w:lang w:val="en-US"/>
+        </w:rPr>
+        <w:t>STENCIL.TOP</w:t>
+      </w:r>
+      <w:r>
+        <w:rPr>
+          <w:lang w:val="en-US"/>
+        </w:rPr>
+        <w:t xml:space="preserve">). </w:t>
+      </w:r>
+      <w:r>
+        <w:rPr>
+          <w:lang w:val="en-US"/>
+        </w:rPr>
+        <w:t xml:space="preserve">The stencil </w:t>
+      </w:r>
+      <w:r>
+        <w:rPr>
+          <w:lang w:val="en-US"/>
+        </w:rPr>
+        <w:t xml:space="preserve">should be </w:t>
+      </w:r>
+      <w:r>
+        <w:rPr>
+          <w:b/>
+          <w:lang w:val="en-US"/>
+        </w:rPr>
+        <w:t>framed</w:t>
+      </w:r>
+      <w:r>
+        <w:rPr>
+          <w:lang w:val="en-US"/>
+        </w:rPr>
+        <w:t xml:space="preserve"> and have a </w:t>
+      </w:r>
+      <w:r>
+        <w:rPr>
+          <w:b/>
+          <w:lang w:val="en-US"/>
+        </w:rPr>
+        <w:t>frame size of 29”</w:t>
+      </w:r>
+      <w:r>
+        <w:rPr>
+          <w:lang w:val="en-US"/>
+        </w:rPr>
+        <w:t>.</w:t>
+      </w:r>
+    </w:p>
+    <w:p>
+      <w:pPr>
+        <w:jc w:val="both"/>
+        <w:rPr>
+          <w:lang w:val="en-US"/>
+        </w:rPr>
+      </w:pPr>
     </w:p>
     <w:p>
       <w:pPr>
         <w:jc w:val="center"/>
         <w:rPr>
-          <w:b/>
-          <w:lang w:val="en-US"/>
-        </w:rPr>
-      </w:pPr>
+          <w:lang w:val="en-US"/>
+        </w:rPr>
+      </w:pPr>
+      <w:r>
+        <w:rPr>
+          <w:lang w:val="en-US"/>
+        </w:rPr>
+        <mc:AlternateContent>
+          <mc:Choice Requires="wps">
+            <w:drawing>
+              <wp:anchor distT="0" distB="0" distL="114300" distR="114300" simplePos="0" relativeHeight="251659264" behindDoc="0" locked="0" layoutInCell="1" allowOverlap="1" wp14:anchorId="6392AD29" wp14:editId="0D09F7BB">
+                <wp:simplePos x="0" y="0"/>
+                <wp:positionH relativeFrom="column">
+                  <wp:posOffset>848360</wp:posOffset>
+                </wp:positionH>
+                <wp:positionV relativeFrom="paragraph">
+                  <wp:posOffset>1592580</wp:posOffset>
+                </wp:positionV>
+                <wp:extent cx="1675130" cy="906780"/>
+                <wp:effectExtent l="0" t="0" r="20320" b="26670"/>
+                <wp:wrapNone/>
+                <wp:docPr id="307" name="Text Box 2"/>
+                <wp:cNvGraphicFramePr>
+                  <a:graphicFrameLocks xmlns:a="http://schemas.openxmlformats.org/drawingml/2006/main"/>
+                </wp:cNvGraphicFramePr>
+                <a:graphic xmlns:a="http://schemas.openxmlformats.org/drawingml/2006/main">
+                  <a:graphicData uri="http://schemas.microsoft.com/office/word/2010/wordprocessingShape">
+                    <wps:wsp>
+                      <wps:cNvSpPr txBox="1">
+                        <a:spLocks noChangeArrowheads="1"/>
+                      </wps:cNvSpPr>
+                      <wps:spPr bwMode="auto">
+                        <a:xfrm>
+                          <a:off x="0" y="0"/>
+                          <a:ext cx="1675130" cy="906780"/>
+                        </a:xfrm>
+                        <a:prstGeom prst="rect">
+                          <a:avLst/>
+                        </a:prstGeom>
+                        <a:solidFill>
+                          <a:srgbClr val="FFFFFF"/>
+                        </a:solidFill>
+                        <a:ln w="9525">
+                          <a:solidFill>
+                            <a:srgbClr val="000000"/>
+                          </a:solidFill>
+                          <a:miter lim="800000"/>
+                          <a:headEnd/>
+                          <a:tailEnd/>
+                        </a:ln>
+                      </wps:spPr>
+                      <wps:txbx>
+                        <w:txbxContent>
+                          <w:p>
+                            <w:pPr>
+                              <w:rPr>
+                                <w:lang w:val="en-US"/>
+                              </w:rPr>
+                            </w:pPr>
+                            <w:r>
+                              <w:rPr>
+                                <w:lang w:val="en-US"/>
+                              </w:rPr>
+                              <w:t>This is NOT an opening</w:t>
+                            </w:r>
+                            <w:r>
+                              <w:rPr>
+                                <w:lang w:val="en-US"/>
+                              </w:rPr>
+                              <w:t>. This is only a black mark for the printer to align the stencil to the PCB!</w:t>
+                            </w:r>
+                          </w:p>
+                        </w:txbxContent>
+                      </wps:txbx>
+                      <wps:bodyPr rot="0" vert="horz" wrap="square" lIns="91440" tIns="45720" rIns="91440" bIns="45720" anchor="t" anchorCtr="0">
+                        <a:noAutofit/>
+                      </wps:bodyPr>
+                    </wps:wsp>
+                  </a:graphicData>
+                </a:graphic>
+                <wp14:sizeRelH relativeFrom="margin">
+                  <wp14:pctWidth>0</wp14:pctWidth>
+                </wp14:sizeRelH>
+                <wp14:sizeRelV relativeFrom="margin">
+                  <wp14:pctHeight>0</wp14:pctHeight>
+                </wp14:sizeRelV>
+              </wp:anchor>
+            </w:drawing>
+          </mc:Choice>
+          <mc:Fallback>
+            <w:pict>
+              <v:shapetype id="_x0000_t202" coordsize="21600,21600" o:spt="202" path="m,l,21600r21600,l21600,xe">
+                <v:stroke joinstyle="miter"/>
+                <v:path gradientshapeok="t" o:connecttype="rect"/>
+              </v:shapetype>
+              <v:shape id="Text Box 2" o:spid="_x0000_s1026" type="#_x0000_t202" style="position:absolute;left:0;text-align:left;margin-left:66.8pt;margin-top:125.4pt;width:131.9pt;height:71.4pt;z-index:251659264;visibility:visible;mso-wrap-style:square;mso-width-percent:0;mso-height-percent:0;mso-wrap-distance-left:9pt;mso-wrap-distance-top:0;mso-wrap-distance-right:9pt;mso-wrap-distance-bottom:0;mso-position-horizontal:absolute;mso-position-horizontal-relative:text;mso-position-vertical:absolute;mso-position-vertical-relative:text;mso-width-percent:0;mso-height-percent:0;mso-width-relative:margin;mso-height-relative:margin;v-text-anchor:top" o:gfxdata="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">
+                <v:textbox>
+                  <w:txbxContent>
+                    <w:p>
+                      <w:pPr>
+                        <w:rPr>
+                          <w:lang w:val="en-US"/>
+                        </w:rPr>
+                      </w:pPr>
+                      <w:r>
+                        <w:rPr>
+                          <w:lang w:val="en-US"/>
+                        </w:rPr>
+                        <w:t>This is NOT an opening</w:t>
+                      </w:r>
+                      <w:r>
+                        <w:rPr>
+                          <w:lang w:val="en-US"/>
+                        </w:rPr>
+                        <w:t>. This is only a black mark for the printer to align the stencil to the PCB!</w:t>
+                      </w:r>
+                    </w:p>
+                  </w:txbxContent>
+                </v:textbox>
+              </v:shape>
+            </w:pict>
+          </mc:Fallback>
+        </mc:AlternateContent>
+      </w:r>
+      <w:r>
+        <w:rPr>
+          <w:lang w:val="en-US"/>
+        </w:rPr>
+        <mc:AlternateContent>
+          <mc:Choice Requires="wps">
+            <w:drawing>
+              <wp:anchor distT="0" distB="0" distL="114300" distR="114300" simplePos="0" relativeHeight="251660288" behindDoc="0" locked="0" layoutInCell="1" allowOverlap="1" wp14:anchorId="0783BADB" wp14:editId="63A40CEB">
+                <wp:simplePos x="0" y="0"/>
+                <wp:positionH relativeFrom="column">
+                  <wp:posOffset>2604135</wp:posOffset>
+                </wp:positionH>
+                <wp:positionV relativeFrom="paragraph">
+                  <wp:posOffset>1885315</wp:posOffset>
+                </wp:positionV>
+                <wp:extent cx="599440" cy="219075"/>
+                <wp:effectExtent l="19050" t="76200" r="0" b="47625"/>
+                <wp:wrapNone/>
+                <wp:docPr id="4" name="Straight Arrow Connector 4"/>
+                <wp:cNvGraphicFramePr/>
+                <a:graphic xmlns:a="http://schemas.openxmlformats.org/drawingml/2006/main">
+                  <a:graphicData uri="http://schemas.microsoft.com/office/word/2010/wordprocessingShape">
+                    <wps:wsp>
+                      <wps:cNvCnPr/>
+                      <wps:spPr>
+                        <a:xfrm flipV="1">
+                          <a:off x="0" y="0"/>
+                          <a:ext cx="599440" cy="219075"/>
+                        </a:xfrm>
+                        <a:prstGeom prst="straightConnector1">
+                          <a:avLst/>
+                        </a:prstGeom>
+                        <a:ln w="57150">
+                          <a:solidFill>
+                            <a:schemeClr val="tx1"/>
+                          </a:solidFill>
+                          <a:tailEnd type="arrow"/>
+                        </a:ln>
+                      </wps:spPr>
+                      <wps:style>
+                        <a:lnRef idx="1">
+                          <a:schemeClr val="accent1"/>
+                        </a:lnRef>
+                        <a:fillRef idx="0">
+                          <a:schemeClr val="accent1"/>
+                        </a:fillRef>
+                        <a:effectRef idx="0">
+                          <a:schemeClr val="accent1"/>
+                        </a:effectRef>
+                        <a:fontRef idx="minor">
+                          <a:schemeClr val="tx1"/>
+                        </a:fontRef>
+                      </wps:style>
+                      <wps:bodyPr/>
+                    </wps:wsp>
+                  </a:graphicData>
+                </a:graphic>
+              </wp:anchor>
+            </w:drawing>
+          </mc:Choice>
+          <mc:Fallback>
+            <w:pict>
+              <v:shapetype id="_x0000_t32" coordsize="21600,21600" o:spt="32" o:oned="t" path="m,l21600,21600e" filled="f">
+                <v:path arrowok="t" fillok="f" o:connecttype="none"/>
+                <o:lock v:ext="edit" shapetype="t"/>
+              </v:shapetype>
+              <v:shape id="Straight Arrow Connector 4" o:spid="_x0000_s1026" type="#_x0000_t32" style="position:absolute;margin-left:205.05pt;margin-top:148.45pt;width:47.2pt;height:17.25pt;flip:y;z-index:251660288;visibility:visible;mso-wrap-style:square;mso-wrap-distance-left:9pt;mso-wrap-distance-top:0;mso-wrap-distance-right:9pt;mso-wrap-distance-bottom:0;mso-position-horizontal:absolute;mso-position-horizontal-relative:text;mso-position-vertical:absolute;mso-position-vertical-relative:text" o:gfxdata="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" strokecolor="black [3213]" strokeweight="4.5pt">
+                <v:stroke endarrow="open"/>
+              </v:shape>
+            </w:pict>
+          </mc:Fallback>
+        </mc:AlternateContent>
+      </w:r>
+      <w:r>
+        <w:rPr>
+          <w:lang w:val="en-US"/>
+        </w:rPr>
+        <mc:AlternateContent>
+          <mc:Choice Requires="wps">
+            <w:drawing>
+              <wp:anchor distT="0" distB="0" distL="114300" distR="114300" simplePos="0" relativeHeight="251661312" behindDoc="0" locked="0" layoutInCell="1" allowOverlap="1" wp14:anchorId="17D8F33E" wp14:editId="78F84200">
+                <wp:simplePos x="0" y="0"/>
+                <wp:positionH relativeFrom="column">
+                  <wp:posOffset>4140200</wp:posOffset>
+                </wp:positionH>
+                <wp:positionV relativeFrom="paragraph">
+                  <wp:posOffset>2118360</wp:posOffset>
+                </wp:positionV>
+                <wp:extent cx="1675130" cy="467995"/>
+                <wp:effectExtent l="0" t="0" r="20320" b="27305"/>
+                <wp:wrapNone/>
+                <wp:docPr id="5" name="Text Box 2"/>
+                <wp:cNvGraphicFramePr>
+                  <a:graphicFrameLocks xmlns:a="http://schemas.openxmlformats.org/drawingml/2006/main"/>
+                </wp:cNvGraphicFramePr>
+                <a:graphic xmlns:a="http://schemas.openxmlformats.org/drawingml/2006/main">
+                  <a:graphicData uri="http://schemas.microsoft.com/office/word/2010/wordprocessingShape">
+                    <wps:wsp>
+                      <wps:cNvSpPr txBox="1">
+                        <a:spLocks noChangeArrowheads="1"/>
+                      </wps:cNvSpPr>
+                      <wps:spPr bwMode="auto">
+                        <a:xfrm>
+                          <a:off x="0" y="0"/>
+                          <a:ext cx="1675130" cy="467995"/>
+                        </a:xfrm>
+                        <a:prstGeom prst="rect">
+                          <a:avLst/>
+                        </a:prstGeom>
+                        <a:solidFill>
+                          <a:srgbClr val="FFFFFF"/>
+                        </a:solidFill>
+                        <a:ln w="9525">
+                          <a:solidFill>
+                            <a:srgbClr val="000000"/>
+                          </a:solidFill>
+                          <a:miter lim="800000"/>
+                          <a:headEnd/>
+                          <a:tailEnd/>
+                        </a:ln>
+                      </wps:spPr>
+                      <wps:txbx>
+                        <w:txbxContent>
+                          <w:p>
+                            <w:pPr>
+                              <w:rPr>
+                                <w:lang w:val="en-US"/>
+                              </w:rPr>
+                            </w:pPr>
+                            <w:r>
+                              <w:rPr>
+                                <w:lang w:val="en-US"/>
+                              </w:rPr>
+                              <w:t>These are standard Laser cut openings.</w:t>
+                            </w:r>
+                          </w:p>
+                        </w:txbxContent>
+                      </wps:txbx>
+                      <wps:bodyPr rot="0" vert="horz" wrap="square" lIns="91440" tIns="45720" rIns="91440" bIns="45720" anchor="t" anchorCtr="0">
+                        <a:noAutofit/>
+                      </wps:bodyPr>
+                    </wps:wsp>
+                  </a:graphicData>
+                </a:graphic>
+                <wp14:sizeRelH relativeFrom="margin">
+                  <wp14:pctWidth>0</wp14:pctWidth>
+                </wp14:sizeRelH>
+                <wp14:sizeRelV relativeFrom="margin">
+                  <wp14:pctHeight>0</wp14:pctHeight>
+                </wp14:sizeRelV>
+              </wp:anchor>
+            </w:drawing>
+          </mc:Choice>
+          <mc:Fallback>
+            <w:pict>
+              <v:shape id="_x0000_s1027" type="#_x0000_t202" style="position:absolute;left:0;text-align:left;margin-left:326pt;margin-top:166.8pt;width:131.9pt;height:36.85pt;z-index:251661312;visibility:visible;mso-wrap-style:square;mso-width-percent:0;mso-height-percent:0;mso-wrap-distance-left:9pt;mso-wrap-distance-top:0;mso-wrap-distance-right:9pt;mso-wrap-distance-bottom:0;mso-position-horizontal:absolute;mso-position-horizontal-relative:text;mso-position-vertical:absolute;mso-position-vertical-relative:text;mso-width-percent:0;mso-height-percent:0;mso-width-relative:margin;mso-height-relative:margin;v-text-anchor:top" o:gfxdata="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">
+                <v:textbox>
+                  <w:txbxContent>
+                    <w:p>
+                      <w:pPr>
+                        <w:rPr>
+                          <w:lang w:val="en-US"/>
+                        </w:rPr>
+                      </w:pPr>
+                      <w:r>
+                        <w:rPr>
+                          <w:lang w:val="en-US"/>
+                        </w:rPr>
+                        <w:t>These are standard Laser cut openings.</w:t>
+                      </w:r>
+                    </w:p>
+                  </w:txbxContent>
+                </v:textbox>
+              </v:shape>
+            </w:pict>
+          </mc:Fallback>
+        </mc:AlternateContent>
+      </w:r>
+      <w:r>
+        <w:rPr>
+          <w:lang w:val="en-US"/>
+        </w:rPr>
+        <mc:AlternateContent>
+          <mc:Choice Requires="wps">
+            <w:drawing>
+              <wp:anchor distT="0" distB="0" distL="114300" distR="114300" simplePos="0" relativeHeight="251662336" behindDoc="0" locked="0" layoutInCell="1" allowOverlap="1" wp14:anchorId="679CAA11" wp14:editId="00354D09">
+                <wp:simplePos x="0" y="0"/>
+                <wp:positionH relativeFrom="column">
+                  <wp:posOffset>4330700</wp:posOffset>
+                </wp:positionH>
+                <wp:positionV relativeFrom="paragraph">
+                  <wp:posOffset>1293333</wp:posOffset>
+                </wp:positionV>
+                <wp:extent cx="680085" cy="738505"/>
+                <wp:effectExtent l="38100" t="38100" r="43815" b="42545"/>
+                <wp:wrapNone/>
+                <wp:docPr id="6" name="Straight Arrow Connector 6"/>
+                <wp:cNvGraphicFramePr/>
+                <a:graphic xmlns:a="http://schemas.openxmlformats.org/drawingml/2006/main">
+                  <a:graphicData uri="http://schemas.microsoft.com/office/word/2010/wordprocessingShape">
+                    <wps:wsp>
+                      <wps:cNvCnPr/>
+                      <wps:spPr>
+                        <a:xfrm flipH="1" flipV="1">
+                          <a:off x="0" y="0"/>
+                          <a:ext cx="680085" cy="738505"/>
+                        </a:xfrm>
+                        <a:prstGeom prst="straightConnector1">
+                          <a:avLst/>
+                        </a:prstGeom>
+                        <a:ln w="57150">
+                          <a:solidFill>
+                            <a:schemeClr val="tx1"/>
+                          </a:solidFill>
+                          <a:tailEnd type="arrow"/>
+                        </a:ln>
+                      </wps:spPr>
+                      <wps:style>
+                        <a:lnRef idx="1">
+                          <a:schemeClr val="accent1"/>
+                        </a:lnRef>
+                        <a:fillRef idx="0">
+                          <a:schemeClr val="accent1"/>
+                        </a:fillRef>
+                        <a:effectRef idx="0">
+                          <a:schemeClr val="accent1"/>
+                        </a:effectRef>
+                        <a:fontRef idx="minor">
+                          <a:schemeClr val="tx1"/>
+                        </a:fontRef>
+                      </wps:style>
+                      <wps:bodyPr/>
+                    </wps:wsp>
+                  </a:graphicData>
+                </a:graphic>
+                <wp14:sizeRelH relativeFrom="margin">
+                  <wp14:pctWidth>0</wp14:pctWidth>
+                </wp14:sizeRelH>
+                <wp14:sizeRelV relativeFrom="margin">
+                  <wp14:pctHeight>0</wp14:pctHeight>
+                </wp14:sizeRelV>
+              </wp:anchor>
+            </w:drawing>
+          </mc:Choice>
+          <mc:Fallback>
+            <w:pict>
+              <v:shape id="Straight Arrow Connector 6" o:spid="_x0000_s1026" type="#_x0000_t32" style="position:absolute;margin-left:341pt;margin-top:101.85pt;width:53.55pt;height:58.15pt;flip:x y;z-index:251662336;visibility:visible;mso-wrap-style:square;mso-width-percent:0;mso-height-percent:0;mso-wrap-distance-left:9pt;mso-wrap-distance-top:0;mso-wrap-distance-right:9pt;mso-wrap-distance-bottom:0;mso-position-horizontal:absolute;mso-position-horizontal-relative:text;mso-position-vertical:absolute;mso-position-vertical-relative:text;mso-width-percent:0;mso-height-percent:0;mso-width-relative:margin;mso-height-relative:margin" o:gfxdata="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" strokecolor="black [3213]" strokeweight="4.5pt">
+                <v:stroke endarrow="open"/>
+              </v:shape>
+            </w:pict>
+          </mc:Fallback>
+        </mc:AlternateContent>
+      </w:r>
       <w:r>
         <w:rPr>
           <w:noProof/>
           <w:lang w:eastAsia="pt-BR"/>
         </w:rPr>
         <w:drawing>
-          <wp:inline distT="0" distB="0" distL="0" distR="0">
-            <wp:extent cx="4084955" cy="2827655"/>
+          <wp:inline distT="0" distB="0" distL="0" distR="0" wp14:anchorId="65545D90" wp14:editId="70965B57">
+            <wp:extent cx="5756910" cy="3240405"/>
             <wp:effectExtent l="0" t="0" r="0" b="0"/>
-            <wp:docPr id="2" name="Picture 2"/>
+            <wp:docPr id="3" name="Picture 3"/>
             <wp:cNvGraphicFramePr>
               <a:graphicFrameLocks xmlns:a="http://schemas.openxmlformats.org/drawingml/2006/main" noChangeAspect="1"/>
             </wp:cNvGraphicFramePr>
@@ -748,7 +1053,7 @@
                     </pic:cNvPicPr>
                   </pic:nvPicPr>
                   <pic:blipFill>
-                    <a:blip r:embed="rId10" cstate="print">
+                    <a:blip r:embed="rId10">
                       <a:extLst>
                         <a:ext uri="{28A0092B-C50C-407E-A947-70E740481C1C}">
                           <a14:useLocalDpi xmlns:a14="http://schemas.microsoft.com/office/drawing/2010/main" val="0"/>
@@ -763,7 +1068,118 @@
                   <pic:spPr bwMode="auto">
                     <a:xfrm>
                       <a:off x="0" y="0"/>
-                      <a:ext cx="4084955" cy="2827655"/>
+                      <a:ext cx="5756910" cy="3240405"/>
+                    </a:xfrm>
+                    <a:prstGeom prst="rect">
+                      <a:avLst/>
+                    </a:prstGeom>
+                    <a:noFill/>
+                    <a:ln>
+                      <a:noFill/>
+                    </a:ln>
+                  </pic:spPr>
+                </pic:pic>
+              </a:graphicData>
+            </a:graphic>
+          </wp:inline>
+        </w:drawing>
+      </w:r>
+    </w:p>
+    <w:p>
+      <w:pPr>
+        <w:jc w:val="center"/>
+        <w:rPr>
+          <w:lang w:val="en-US"/>
+        </w:rPr>
+      </w:pPr>
+    </w:p>
+    <w:p>
+      <w:pPr>
+        <w:jc w:val="center"/>
+        <w:rPr>
+          <w:lang w:val="en-US"/>
+        </w:rPr>
+      </w:pPr>
+    </w:p>
+    <w:p>
+      <w:pPr>
+        <w:jc w:val="center"/>
+        <w:rPr>
+          <w:lang w:val="en-US"/>
+        </w:rPr>
+      </w:pPr>
+    </w:p>
+    <w:p>
+      <w:pPr>
+        <w:rPr>
+          <w:b/>
+          <w:lang w:val="en-US"/>
+        </w:rPr>
+      </w:pPr>
+      <w:r>
+        <w:rPr>
+          <w:b/>
+          <w:lang w:val="en-US"/>
+        </w:rPr>
+        <w:lastRenderedPageBreak/>
+        <w:t>PCB Stack-up and files</w:t>
+      </w:r>
+      <w:r>
+        <w:rPr>
+          <w:b/>
+          <w:lang w:val="en-US"/>
+        </w:rPr>
+        <w:t>:</w:t>
+      </w:r>
+    </w:p>
+    <w:p>
+      <w:pPr>
+        <w:jc w:val="center"/>
+        <w:rPr>
+          <w:b/>
+          <w:lang w:val="en-US"/>
+        </w:rPr>
+      </w:pPr>
+      <w:r>
+        <w:rPr>
+          <w:b/>
+          <w:noProof/>
+          <w:lang w:eastAsia="pt-BR"/>
+        </w:rPr>
+        <w:drawing>
+          <wp:inline distT="0" distB="0" distL="0" distR="0" wp14:anchorId="51110224">
+            <wp:extent cx="5369245" cy="3717285"/>
+            <wp:effectExtent l="0" t="0" r="0" b="0"/>
+            <wp:docPr id="1" name="Picture 1"/>
+            <wp:cNvGraphicFramePr>
+              <a:graphicFrameLocks xmlns:a="http://schemas.openxmlformats.org/drawingml/2006/main" noChangeAspect="1"/>
+            </wp:cNvGraphicFramePr>
+            <a:graphic xmlns:a="http://schemas.openxmlformats.org/drawingml/2006/main">
+              <a:graphicData uri="http://schemas.openxmlformats.org/drawingml/2006/picture">
+                <pic:pic xmlns:pic="http://schemas.openxmlformats.org/drawingml/2006/picture">
+                  <pic:nvPicPr>
+                    <pic:cNvPr id="0" name="Picture 2"/>
+                    <pic:cNvPicPr>
+                      <a:picLocks noChangeAspect="1" noChangeArrowheads="1"/>
+                    </pic:cNvPicPr>
+                  </pic:nvPicPr>
+                  <pic:blipFill>
+                    <a:blip r:embed="rId11" cstate="print">
+                      <a:extLst>
+                        <a:ext uri="{28A0092B-C50C-407E-A947-70E740481C1C}">
+                          <a14:useLocalDpi xmlns:a14="http://schemas.microsoft.com/office/drawing/2010/main" val="0"/>
+                        </a:ext>
+                      </a:extLst>
+                    </a:blip>
+                    <a:srcRect/>
+                    <a:stretch>
+                      <a:fillRect/>
+                    </a:stretch>
+                  </pic:blipFill>
+                  <pic:spPr bwMode="auto">
+                    <a:xfrm>
+                      <a:off x="0" y="0"/>
+                      <a:ext cx="5369341" cy="3717352"/>
                     </a:xfrm>
                     <a:prstGeom prst="rect">
                       <a:avLst/>
@@ -842,7 +1258,7 @@
         <w:rPr>
           <w:lang w:val="en-US"/>
         </w:rPr>
-        <w:t>1998</w:t>
+        <w:t>3510</w:t>
       </w:r>
       <w:r>
         <w:rPr>
@@ -854,7 +1270,7 @@
         <w:rPr>
           <w:lang w:val="en-US"/>
         </w:rPr>
-        <w:t>333</w:t>
+        <w:t>585</w:t>
       </w:r>
       <w:r>
         <w:rPr>
@@ -2300,7 +2716,7 @@
 </file>
 
 <file path=customXml/itemProps1.xml><?xml version="1.0" encoding="utf-8"?>
-<ds:datastoreItem xmlns:ds="http://schemas.openxmlformats.org/officeDocument/2006/customXml" ds:itemID="{107A24D6-921C-42B1-B295-5D5CBE527EEA}">
+<ds:datastoreItem xmlns:ds="http://schemas.openxmlformats.org/officeDocument/2006/customXml" ds:itemID="{FCEE1B00-E8A4-4CFB-BD93-1B8EC1862AAB}">
   <ds:schemaRefs>
     <ds:schemaRef ds:uri="http://schemas.openxmlformats.org/officeDocument/2006/bibliography"/>
   </ds:schemaRefs>

</xml_diff>